<commit_message>
Implementación de iteración 2, 3 y 5
</commit_message>
<xml_diff>
--- a/src/templates/Formulario 1_1 Carta de presentacion y compromiso.docx
+++ b/src/templates/Formulario 1_1 Carta de presentacion y compromiso.docx
@@ -174,7 +174,37 @@
           <w:szCs w:val="24"/>
           <w:lang w:eastAsia="hi-IN" w:bidi="hi-IN"/>
         </w:rPr>
-        <w:t>{oferente}</w:t>
+        <w:t>{</w:t>
+      </w:r>
+      <w:r>
+        <w:rPr>
+          <w:rFonts w:ascii="Times New Roman" w:eastAsia="Times New Roman" w:hAnsi="Times New Roman"/>
+          <w:b/>
+          <w:sz w:val="24"/>
+          <w:szCs w:val="24"/>
+          <w:lang w:eastAsia="hi-IN" w:bidi="hi-IN"/>
+        </w:rPr>
+        <w:t>o</w:t>
+      </w:r>
+      <w:r>
+        <w:rPr>
+          <w:rFonts w:ascii="Times New Roman" w:eastAsia="Times New Roman" w:hAnsi="Times New Roman"/>
+          <w:b/>
+          <w:sz w:val="24"/>
+          <w:szCs w:val="24"/>
+          <w:lang w:eastAsia="hi-IN" w:bidi="hi-IN"/>
+        </w:rPr>
+        <w:t>ferente</w:t>
+      </w:r>
+      <w:r>
+        <w:rPr>
+          <w:rFonts w:ascii="Times New Roman" w:eastAsia="Times New Roman" w:hAnsi="Times New Roman"/>
+          <w:b/>
+          <w:sz w:val="24"/>
+          <w:szCs w:val="24"/>
+          <w:lang w:eastAsia="hi-IN" w:bidi="hi-IN"/>
+        </w:rPr>
+        <w:t>}</w:t>
       </w:r>
     </w:p>
     <w:p>
@@ -288,7 +318,21 @@
           <w:rFonts w:ascii="Times New Roman" w:eastAsia="Times New Roman" w:hAnsi="Times New Roman"/>
           <w:lang w:eastAsia="hi-IN" w:bidi="hi-IN"/>
         </w:rPr>
-        <w:t>{nombre_entidad_contratante}</w:t>
+        <w:t>{</w:t>
+      </w:r>
+      <w:r>
+        <w:rPr>
+          <w:rFonts w:ascii="Times New Roman" w:eastAsia="Times New Roman" w:hAnsi="Times New Roman"/>
+          <w:lang w:eastAsia="hi-IN" w:bidi="hi-IN"/>
+        </w:rPr>
+        <w:t>nombre_entidad_contratante</w:t>
+      </w:r>
+      <w:r>
+        <w:rPr>
+          <w:rFonts w:ascii="Times New Roman" w:eastAsia="Times New Roman" w:hAnsi="Times New Roman"/>
+          <w:lang w:eastAsia="hi-IN" w:bidi="hi-IN"/>
+        </w:rPr>
+        <w:t>}</w:t>
       </w:r>
       <w:r>
         <w:rPr>
@@ -2693,15 +2737,15 @@
         <w:spacing w:after="0" w:line="240" w:lineRule="auto"/>
         <w:jc w:val="both"/>
         <w:rPr>
-          <w:rFonts w:ascii="Times New Roman" w:hAnsi="Times New Roman"/>
-          <w:lang w:val="es-419"/>
-        </w:rPr>
-      </w:pPr>
-      <w:r>
-        <w:rPr>
           <w:rFonts w:ascii="Times New Roman" w:eastAsia="Times New Roman" w:hAnsi="Times New Roman"/>
           <w:color w:val="000000"/>
         </w:rPr>
+      </w:pPr>
+      <w:r>
+        <w:rPr>
+          <w:rFonts w:ascii="Times New Roman" w:eastAsia="Times New Roman" w:hAnsi="Times New Roman"/>
+          <w:color w:val="000000"/>
+        </w:rPr>
         <w:t>{ciudad}</w:t>
       </w:r>
       <w:r>
@@ -2717,6 +2761,42 @@
           <w:color w:val="000000"/>
         </w:rPr>
         <w:t>{fecha}</w:t>
+      </w:r>
+    </w:p>
+    <w:p>
+      <w:pPr>
+        <w:spacing w:after="0" w:line="240" w:lineRule="auto"/>
+        <w:jc w:val="both"/>
+        <w:rPr>
+          <w:rFonts w:ascii="Times New Roman" w:hAnsi="Times New Roman"/>
+          <w:lang w:val="en-US"/>
+        </w:rPr>
+      </w:pPr>
+      <w:r>
+        <w:rPr>
+          <w:rFonts w:ascii="Times New Roman" w:eastAsia="Times New Roman" w:hAnsi="Times New Roman"/>
+          <w:color w:val="000000"/>
+          <w:lang w:val="en-US"/>
+        </w:rPr>
+        <w:t>{</w:t>
+      </w:r>
+      <w:proofErr w:type="spellStart"/>
+      <w:r>
+        <w:rPr>
+          <w:rFonts w:ascii="Times New Roman" w:eastAsia="Times New Roman" w:hAnsi="Times New Roman"/>
+          <w:color w:val="000000"/>
+          <w:lang w:val="en-US"/>
+        </w:rPr>
+        <w:t>numero_de_prueba</w:t>
+      </w:r>
+      <w:proofErr w:type="spellEnd"/>
+      <w:r>
+        <w:rPr>
+          <w:rFonts w:ascii="Times New Roman" w:eastAsia="Times New Roman" w:hAnsi="Times New Roman"/>
+          <w:color w:val="000000"/>
+          <w:lang w:val="en-US"/>
+        </w:rPr>
+        <w:t>}</w:t>
       </w:r>
     </w:p>
     <w:p>

</xml_diff>